<commit_message>
Proj 4 task non-alpha
</commit_message>
<xml_diff>
--- a/proj4/ECE 275 - Project 4_Readme.docx
+++ b/proj4/ECE 275 - Project 4_Readme.docx
@@ -1330,15 +1330,200 @@
           <w:right w:val="nil"/>
           <w:between w:val="nil"/>
         </w:pBdr>
-        <w:rPr>
-          <w:rFonts w:ascii="Courier New" w:eastAsia="Courier New" w:hAnsi="Courier New" w:cs="Courier New"/>
-        </w:rPr>
-      </w:pPr>
-      <w:r>
-        <w:rPr>
-          <w:rFonts w:ascii="Courier New" w:eastAsia="Courier New" w:hAnsi="Courier New" w:cs="Courier New"/>
-        </w:rPr>
-        <w:t>t,x1,x2,x3,x4\n</w:t>
+        <w:jc w:val="center"/>
+        <w:rPr>
+          <w:rFonts w:ascii="Courier New" w:eastAsia="Courier New" w:hAnsi="Courier New" w:cs="Courier New"/>
+        </w:rPr>
+      </w:pPr>
+      <w:r>
+        <w:rPr>
+          <w:rFonts w:ascii="Courier New" w:eastAsia="Courier New" w:hAnsi="Courier New" w:cs="Courier New"/>
+        </w:rPr>
+        <w:t>t,</w:t>
+      </w:r>
+      <w:r>
+        <w:rPr>
+          <w:rFonts w:ascii="Courier New" w:eastAsia="Courier New" w:hAnsi="Courier New" w:cs="Courier New"/>
+        </w:rPr>
+        <w:tab/>
+      </w:r>
+      <w:r>
+        <w:rPr>
+          <w:rFonts w:ascii="Courier New" w:eastAsia="Courier New" w:hAnsi="Courier New" w:cs="Courier New"/>
+        </w:rPr>
+        <w:tab/>
+      </w:r>
+      <w:r>
+        <w:rPr>
+          <w:rFonts w:ascii="Courier New" w:eastAsia="Courier New" w:hAnsi="Courier New" w:cs="Courier New"/>
+        </w:rPr>
+        <w:tab/>
+      </w:r>
+      <w:r>
+        <w:rPr>
+          <w:rFonts w:ascii="Courier New" w:eastAsia="Courier New" w:hAnsi="Courier New" w:cs="Courier New"/>
+        </w:rPr>
+        <w:t>x1,</w:t>
+      </w:r>
+      <w:r>
+        <w:rPr>
+          <w:rFonts w:ascii="Courier New" w:eastAsia="Courier New" w:hAnsi="Courier New" w:cs="Courier New"/>
+        </w:rPr>
+        <w:tab/>
+      </w:r>
+      <w:r>
+        <w:rPr>
+          <w:rFonts w:ascii="Courier New" w:eastAsia="Courier New" w:hAnsi="Courier New" w:cs="Courier New"/>
+        </w:rPr>
+        <w:tab/>
+      </w:r>
+      <w:r>
+        <w:rPr>
+          <w:rFonts w:ascii="Courier New" w:eastAsia="Courier New" w:hAnsi="Courier New" w:cs="Courier New"/>
+        </w:rPr>
+        <w:t>x2,</w:t>
+      </w:r>
+      <w:r>
+        <w:rPr>
+          <w:rFonts w:ascii="Courier New" w:eastAsia="Courier New" w:hAnsi="Courier New" w:cs="Courier New"/>
+        </w:rPr>
+        <w:tab/>
+      </w:r>
+      <w:r>
+        <w:rPr>
+          <w:rFonts w:ascii="Courier New" w:eastAsia="Courier New" w:hAnsi="Courier New" w:cs="Courier New"/>
+        </w:rPr>
+        <w:tab/>
+      </w:r>
+      <w:r>
+        <w:rPr>
+          <w:rFonts w:ascii="Courier New" w:eastAsia="Courier New" w:hAnsi="Courier New" w:cs="Courier New"/>
+        </w:rPr>
+        <w:t>x3,</w:t>
+      </w:r>
+      <w:r>
+        <w:rPr>
+          <w:rFonts w:ascii="Courier New" w:eastAsia="Courier New" w:hAnsi="Courier New" w:cs="Courier New"/>
+        </w:rPr>
+        <w:tab/>
+      </w:r>
+      <w:r>
+        <w:rPr>
+          <w:rFonts w:ascii="Courier New" w:eastAsia="Courier New" w:hAnsi="Courier New" w:cs="Courier New"/>
+        </w:rPr>
+        <w:tab/>
+      </w:r>
+      <w:r>
+        <w:rPr>
+          <w:rFonts w:ascii="Courier New" w:eastAsia="Courier New" w:hAnsi="Courier New" w:cs="Courier New"/>
+        </w:rPr>
+        <w:t>x4\n</w:t>
+      </w:r>
+    </w:p>
+    <w:p>
+      <w:pPr>
+        <w:pBdr>
+          <w:top w:val="nil"/>
+          <w:left w:val="nil"/>
+          <w:bottom w:val="nil"/>
+          <w:right w:val="nil"/>
+          <w:between w:val="nil"/>
+        </w:pBdr>
+        <w:jc w:val="center"/>
+        <w:rPr>
+          <w:rFonts w:ascii="Courier New" w:eastAsia="Courier New" w:hAnsi="Courier New" w:cs="Courier New"/>
+          <w:i/>
+        </w:rPr>
+      </w:pPr>
+      <w:r>
+        <w:rPr>
+          <w:rFonts w:ascii="Courier New" w:eastAsia="Courier New" w:hAnsi="Courier New" w:cs="Courier New"/>
+          <w:i/>
+        </w:rPr>
+        <w:t>Timestamp,</w:t>
+      </w:r>
+      <w:r>
+        <w:rPr>
+          <w:rFonts w:ascii="Courier New" w:eastAsia="Courier New" w:hAnsi="Courier New" w:cs="Courier New"/>
+          <w:i/>
+        </w:rPr>
+        <w:tab/>
+      </w:r>
+      <w:r>
+        <w:rPr>
+          <w:rFonts w:ascii="Courier New" w:eastAsia="Courier New" w:hAnsi="Courier New" w:cs="Courier New"/>
+          <w:i/>
+        </w:rPr>
+        <w:tab/>
+      </w:r>
+      <w:proofErr w:type="spellStart"/>
+      <w:r>
+        <w:rPr>
+          <w:rFonts w:ascii="Courier New" w:eastAsia="Courier New" w:hAnsi="Courier New" w:cs="Courier New"/>
+          <w:i/>
+        </w:rPr>
+        <w:t>Xpos</w:t>
+      </w:r>
+      <w:proofErr w:type="spellEnd"/>
+      <w:r>
+        <w:rPr>
+          <w:rFonts w:ascii="Courier New" w:eastAsia="Courier New" w:hAnsi="Courier New" w:cs="Courier New"/>
+          <w:i/>
+        </w:rPr>
+        <w:t>,</w:t>
+      </w:r>
+      <w:r>
+        <w:rPr>
+          <w:rFonts w:ascii="Courier New" w:eastAsia="Courier New" w:hAnsi="Courier New" w:cs="Courier New"/>
+          <w:i/>
+        </w:rPr>
+        <w:tab/>
+      </w:r>
+      <w:r>
+        <w:rPr>
+          <w:rFonts w:ascii="Courier New" w:eastAsia="Courier New" w:hAnsi="Courier New" w:cs="Courier New"/>
+          <w:i/>
+        </w:rPr>
+        <w:tab/>
+      </w:r>
+      <w:proofErr w:type="spellStart"/>
+      <w:r>
+        <w:rPr>
+          <w:rFonts w:ascii="Courier New" w:eastAsia="Courier New" w:hAnsi="Courier New" w:cs="Courier New"/>
+          <w:i/>
+        </w:rPr>
+        <w:t>Ypos</w:t>
+      </w:r>
+      <w:proofErr w:type="spellEnd"/>
+      <w:r>
+        <w:rPr>
+          <w:rFonts w:ascii="Courier New" w:eastAsia="Courier New" w:hAnsi="Courier New" w:cs="Courier New"/>
+          <w:i/>
+        </w:rPr>
+        <w:t>,</w:t>
+      </w:r>
+      <w:r>
+        <w:rPr>
+          <w:rFonts w:ascii="Courier New" w:eastAsia="Courier New" w:hAnsi="Courier New" w:cs="Courier New"/>
+          <w:i/>
+        </w:rPr>
+        <w:tab/>
+      </w:r>
+      <w:r>
+        <w:rPr>
+          <w:rFonts w:ascii="Courier New" w:eastAsia="Courier New" w:hAnsi="Courier New" w:cs="Courier New"/>
+          <w:i/>
+        </w:rPr>
+        <w:tab/>
+        <w:t>Angle,</w:t>
+      </w:r>
+      <w:r>
+        <w:rPr>
+          <w:rFonts w:ascii="Courier New" w:eastAsia="Courier New" w:hAnsi="Courier New" w:cs="Courier New"/>
+          <w:i/>
+        </w:rPr>
+        <w:tab/>
+        <w:t>Heading</w:t>
       </w:r>
     </w:p>
     <w:p>
@@ -1545,7 +1730,6 @@
           <w:i/>
           <w:highlight w:val="green"/>
         </w:rPr>
-        <w:lastRenderedPageBreak/>
         <w:t>x</w:t>
       </w:r>
       <w:r>
@@ -2389,7 +2573,15 @@
         <w:rPr>
           <w:highlight w:val="green"/>
         </w:rPr>
-        <w:t>)) cos(</w:t>
+        <w:t>)) c</w:t>
+      </w:r>
+      <w:bookmarkStart w:id="8" w:name="_GoBack"/>
+      <w:bookmarkEnd w:id="8"/>
+      <w:r>
+        <w:rPr>
+          <w:highlight w:val="green"/>
+        </w:rPr>
+        <w:t>os(</w:t>
       </w:r>
       <w:r>
         <w:rPr>
@@ -2818,8 +3010,6 @@
         </w:rPr>
         <w:t>∆</w:t>
       </w:r>
-      <w:bookmarkStart w:id="8" w:name="_GoBack"/>
-      <w:bookmarkEnd w:id="8"/>
       <w:r>
         <w:rPr>
           <w:vertAlign w:val="subscript"/>
@@ -3319,6 +3509,7 @@
         </w:pBdr>
       </w:pPr>
       <w:r>
+        <w:lastRenderedPageBreak/>
         <w:t xml:space="preserve">The </w:t>
       </w:r>
       <w:r>

</xml_diff>